<commit_message>
Aggiornati dump e doc
</commit_message>
<xml_diff>
--- a/Esercizio Esame (Customer)/Progetto_Esame.docx
+++ b/Esercizio Esame (Customer)/Progetto_Esame.docx
@@ -1,6 +1,6 @@
 
 <file path=word/document.xml><?xml version="1.0" encoding="utf-8"?>
-<w:document xmlns:wpc="http://schemas.microsoft.com/office/word/2010/wordprocessingCanvas" xmlns:cx="http://schemas.microsoft.com/office/drawing/2014/chartex" xmlns:mc="http://schemas.openxmlformats.org/markup-compatibility/2006" xmlns:o="urn:schemas-microsoft-com:office:office" xmlns:r="http://schemas.openxmlformats.org/officeDocument/2006/relationships" xmlns:m="http://schemas.openxmlformats.org/officeDocument/2006/math" xmlns:v="urn:schemas-microsoft-com:vml" xmlns:wp14="http://schemas.microsoft.com/office/word/2010/wordprocessingDrawing" xmlns:wp="http://schemas.openxmlformats.org/drawingml/2006/wordprocessingDrawing" xmlns:w10="urn:schemas-microsoft-com:office:word" xmlns:w="http://schemas.openxmlformats.org/wordprocessingml/2006/main" xmlns:w14="http://schemas.microsoft.com/office/word/2010/wordml" xmlns:w15="http://schemas.microsoft.com/office/word/2012/wordml" xmlns:w16se="http://schemas.microsoft.com/office/word/2015/wordml/symex" xmlns:wpg="http://schemas.microsoft.com/office/word/2010/wordprocessingGroup" xmlns:wpi="http://schemas.microsoft.com/office/word/2010/wordprocessingInk" xmlns:wne="http://schemas.microsoft.com/office/word/2006/wordml" xmlns:wps="http://schemas.microsoft.com/office/word/2010/wordprocessingShape" mc:Ignorable="w14 w15 w16se wp14">
+<w:document xmlns:wpc="http://schemas.microsoft.com/office/word/2010/wordprocessingCanvas" xmlns:cx="http://schemas.microsoft.com/office/drawing/2014/chartex" xmlns:cx1="http://schemas.microsoft.com/office/drawing/2015/9/8/chartex" xmlns:cx2="http://schemas.microsoft.com/office/drawing/2015/10/21/chartex" xmlns:cx3="http://schemas.microsoft.com/office/drawing/2016/5/9/chartex" xmlns:cx4="http://schemas.microsoft.com/office/drawing/2016/5/10/chartex" xmlns:cx5="http://schemas.microsoft.com/office/drawing/2016/5/11/chartex" xmlns:cx6="http://schemas.microsoft.com/office/drawing/2016/5/12/chartex" xmlns:cx7="http://schemas.microsoft.com/office/drawing/2016/5/13/chartex" xmlns:cx8="http://schemas.microsoft.com/office/drawing/2016/5/14/chartex" xmlns:mc="http://schemas.openxmlformats.org/markup-compatibility/2006" xmlns:aink="http://schemas.microsoft.com/office/drawing/2016/ink" xmlns:am3d="http://schemas.microsoft.com/office/drawing/2017/model3d" xmlns:o="urn:schemas-microsoft-com:office:office" xmlns:r="http://schemas.openxmlformats.org/officeDocument/2006/relationships" xmlns:m="http://schemas.openxmlformats.org/officeDocument/2006/math" xmlns:v="urn:schemas-microsoft-com:vml" xmlns:wp14="http://schemas.microsoft.com/office/word/2010/wordprocessingDrawing" xmlns:wp="http://schemas.openxmlformats.org/drawingml/2006/wordprocessingDrawing" xmlns:w10="urn:schemas-microsoft-com:office:word" xmlns:w="http://schemas.openxmlformats.org/wordprocessingml/2006/main" xmlns:w14="http://schemas.microsoft.com/office/word/2010/wordml" xmlns:w15="http://schemas.microsoft.com/office/word/2012/wordml" xmlns:w16cid="http://schemas.microsoft.com/office/word/2016/wordml/cid" xmlns:w16se="http://schemas.microsoft.com/office/word/2015/wordml/symex" xmlns:wpg="http://schemas.microsoft.com/office/word/2010/wordprocessingGroup" xmlns:wpi="http://schemas.microsoft.com/office/word/2010/wordprocessingInk" xmlns:wne="http://schemas.microsoft.com/office/word/2006/wordml" xmlns:wps="http://schemas.microsoft.com/office/word/2010/wordprocessingShape" mc:Ignorable="w14 w15 w16se w16cid wp14">
   <w:body>
     <w:p>
       <w:pPr>
@@ -134,21 +134,7 @@
       </w:r>
       <w:proofErr w:type="spellEnd"/>
       <w:r>
-        <w:t xml:space="preserve">, vinile e Dvd </w:t>
-      </w:r>
-      <w:r>
-        <w:t xml:space="preserve">on-line (sul modello di IBS). Il cliente che vi ha contattato per questo lavoro, non ha </w:t>
-      </w:r>
-      <w:proofErr w:type="spellStart"/>
-      <w:r>
-        <w:t>skills</w:t>
-      </w:r>
-      <w:proofErr w:type="spellEnd"/>
-      <w:r>
-        <w:t xml:space="preserve"> informatici, di conseguenza i requisiti che propone possono essere talvolta ambigui o comunque lasciare adito a diverse interpretazioni. Allo stesso modo, i requ</w:t>
-      </w:r>
-      <w:r>
-        <w:t xml:space="preserve">isiti sono presentati senza un particolare ordine logico. In caso di ambiguità, è necessario fare delle scelte e giustificarle nella relazione di progetto. </w:t>
+        <w:t xml:space="preserve">, vinile e Dvd on-line (sul modello di IBS). Il cliente che vi ha contattato per questo lavoro, non ha skills informatici, di conseguenza i requisiti che propone possono essere talvolta ambigui o comunque lasciare adito a diverse interpretazioni. Allo stesso modo, i requisiti sono presentati senza un particolare ordine logico. In caso di ambiguità, è necessario fare delle scelte e giustificarle nella relazione di progetto. </w:t>
       </w:r>
     </w:p>
     <w:p>
@@ -166,10 +152,7 @@
         <w:ind w:left="-5" w:right="0"/>
       </w:pPr>
       <w:r>
-        <w:t>Si noti che lo scopo di questo lavoro consiste, oltre che della verifica delle nozioni apprese, a</w:t>
-      </w:r>
-      <w:r>
-        <w:t xml:space="preserve">nche della maturità scientifica sviluppata, che si riflette nelle scelte effettuate. </w:t>
+        <w:t xml:space="preserve">Si noti che lo scopo di questo lavoro consiste, oltre che della verifica delle nozioni apprese, anche della maturità scientifica sviluppata, che si riflette nelle scelte effettuate. </w:t>
       </w:r>
     </w:p>
     <w:p>
@@ -224,21 +207,7 @@
           <w:strike/>
           <w:color w:val="70AD47" w:themeColor="accent6"/>
         </w:rPr>
-        <w:t>Il sito permette agli utenti di effettuare solamente degli acquisti (in altre parole, un utente non può vendere a sua volta; può solo acquistare). Il gesto</w:t>
-      </w:r>
-      <w:r>
-        <w:rPr>
-          <w:strike/>
-          <w:color w:val="70AD47" w:themeColor="accent6"/>
-        </w:rPr>
-        <w:t xml:space="preserve">re del sito è unico. </w:t>
-      </w:r>
-      <w:r>
-        <w:rPr>
-          <w:strike/>
-          <w:color w:val="70AD47" w:themeColor="accent6"/>
-        </w:rPr>
-        <w:t xml:space="preserve"> </w:t>
+        <w:t xml:space="preserve">Il sito permette agli utenti di effettuare solamente degli acquisti (in altre parole, un utente non può vendere a sua volta; può solo acquistare). Il gestore del sito è unico.  </w:t>
       </w:r>
     </w:p>
     <w:p>
@@ -416,14 +385,7 @@
           <w:strike/>
           <w:color w:val="70AD47" w:themeColor="accent6"/>
         </w:rPr>
-        <w:t>Il prodotto è descritto da attributi diversi a seconda del tipo. Per esempio, un libro avr</w:t>
-      </w:r>
-      <w:r>
-        <w:rPr>
-          <w:strike/>
-          <w:color w:val="70AD47" w:themeColor="accent6"/>
-        </w:rPr>
-        <w:t xml:space="preserve">à un autore, un </w:t>
+        <w:t xml:space="preserve">Il prodotto è descritto da attributi diversi a seconda del tipo. Per esempio, un libro avrà un autore, un </w:t>
       </w:r>
       <w:proofErr w:type="gramStart"/>
       <w:r>
@@ -448,29 +410,34 @@
         <w:t xml:space="preserve"> </w:t>
       </w:r>
       <w:r>
+        <w:rPr>
+          <w:color w:val="70AD47" w:themeColor="accent6"/>
+        </w:rPr>
         <w:t xml:space="preserve">Un </w:t>
       </w:r>
       <w:proofErr w:type="spellStart"/>
       <w:r>
+        <w:rPr>
+          <w:color w:val="70AD47" w:themeColor="accent6"/>
+        </w:rPr>
         <w:t>Cd</w:t>
       </w:r>
       <w:proofErr w:type="spellEnd"/>
       <w:r>
-        <w:t xml:space="preserve"> e il corrispondente vinile avranno l’autore e il titolo, i titoli delle canzoni e la durata di ciascuna, l’anno di uscita. </w:t>
-      </w:r>
-      <w:r>
-        <w:rPr>
-          <w:strike/>
-          <w:color w:val="70AD47" w:themeColor="accent6"/>
-        </w:rPr>
-        <w:t>Il Dvd avrà un titolo, un direttor</w:t>
-      </w:r>
-      <w:r>
-        <w:rPr>
-          <w:strike/>
-          <w:color w:val="70AD47" w:themeColor="accent6"/>
-        </w:rPr>
-        <w:t xml:space="preserve">e e i nomi di almeno 3 attori (ma non più di 6), l’anno di uscita e il genere (Dramma, sentimentale, fantascienza, giallo, documentario, ecc.) </w:t>
+        <w:rPr>
+          <w:color w:val="70AD47" w:themeColor="accent6"/>
+        </w:rPr>
+        <w:t xml:space="preserve"> e il corrispondente vinile avranno l’autore e il titolo, i titoli delle canzoni e la durata di ciascuna, l’anno di uscita</w:t>
+      </w:r>
+      <w:r>
+        <w:t xml:space="preserve">. </w:t>
+      </w:r>
+      <w:r>
+        <w:rPr>
+          <w:strike/>
+          <w:color w:val="70AD47" w:themeColor="accent6"/>
+        </w:rPr>
+        <w:t xml:space="preserve">Il Dvd avrà un titolo, un direttore e i nomi di almeno 3 attori (ma non più di 6), l’anno di uscita e il genere (Dramma, sentimentale, fantascienza, giallo, documentario, ecc.) </w:t>
       </w:r>
     </w:p>
     <w:p>
@@ -495,34 +462,20 @@
           <w:strike/>
           <w:color w:val="70AD47" w:themeColor="accent6"/>
         </w:rPr>
-        <w:t>Qualora la giacenza di un prodotto scenda sotto le X (valore a scelta dello studente) unità, la pagina deve vi</w:t>
-      </w:r>
-      <w:r>
-        <w:rPr>
-          <w:strike/>
-          <w:color w:val="70AD47" w:themeColor="accent6"/>
-        </w:rPr>
-        <w:t>sualizzare un messaggio del tipo “Solo X istanze di questo prodotto sono disponibili”.</w:t>
-      </w:r>
-      <w:r>
-        <w:rPr>
-          <w:color w:val="70AD47" w:themeColor="accent6"/>
-        </w:rPr>
-        <w:t xml:space="preserve"> </w:t>
-      </w:r>
-      <w:r>
-        <w:rPr>
-          <w:strike/>
-          <w:color w:val="70AD47" w:themeColor="accent6"/>
-        </w:rPr>
-        <w:t xml:space="preserve">Nel caso in cui il prodotto sia esaurito, la pagina deve mostrare un messaggio corrispondente, ma deve offrire all’utente la possibilità di prenotarlo (questo vuol dire </w:t>
-      </w:r>
-      <w:r>
-        <w:rPr>
-          <w:strike/>
-          <w:color w:val="70AD47" w:themeColor="accent6"/>
-        </w:rPr>
-        <w:t>che il gestore può ricevere o un ordine o una prenotazione).</w:t>
+        <w:t>Qualora la giacenza di un prodotto scenda sotto le X (valore a scelta dello studente) unità, la pagina deve visualizzare un messaggio del tipo “Solo X istanze di questo prodotto sono disponibili”.</w:t>
+      </w:r>
+      <w:r>
+        <w:rPr>
+          <w:color w:val="70AD47" w:themeColor="accent6"/>
+        </w:rPr>
+        <w:t xml:space="preserve"> </w:t>
+      </w:r>
+      <w:r>
+        <w:rPr>
+          <w:strike/>
+          <w:color w:val="70AD47" w:themeColor="accent6"/>
+        </w:rPr>
+        <w:t>Nel caso in cui il prodotto sia esaurito, la pagina deve mostrare un messaggio corrispondente, ma deve offrire all’utente la possibilità di prenotarlo (questo vuol dire che il gestore può ricevere o un ordine o una prenotazione).</w:t>
       </w:r>
       <w:r>
         <w:t xml:space="preserve"> </w:t>
@@ -561,16 +514,18 @@
     <w:p>
       <w:pPr>
         <w:ind w:left="-5" w:right="0"/>
-      </w:pPr>
-      <w:r>
+        <w:rPr>
+          <w:strike/>
+          <w:color w:val="70AD47" w:themeColor="accent6"/>
+        </w:rPr>
+      </w:pPr>
+      <w:r>
+        <w:rPr>
+          <w:strike/>
+          <w:color w:val="70AD47" w:themeColor="accent6"/>
+        </w:rPr>
         <w:lastRenderedPageBreak/>
-        <w:t>L’acquisto di u</w:t>
-      </w:r>
-      <w:r>
-        <w:t>n prodotto avviene esclusivamente per mezzo di carta di credito. Quando il gestore riceve un ordine d’acquisto, invia gli estremi della carta di credito (proprietario, numero di carta, scadenza e codice sicurezza) a un gestore di carte di credito separato,</w:t>
-      </w:r>
-      <w:r>
-        <w:t xml:space="preserve"> che approva o rifiuta il pagamento. Le ragioni di un rifiuto sono: attributi errati o superamento del tetto mensile.  </w:t>
+        <w:t xml:space="preserve">L’acquisto di un prodotto avviene esclusivamente per mezzo di carta di credito. Quando il gestore riceve un ordine d’acquisto, invia gli estremi della carta di credito (proprietario, numero di carta, scadenza e codice sicurezza) a un gestore di carte di credito separato, che approva o rifiuta il pagamento. Le ragioni di un rifiuto sono: attributi errati o superamento del tetto mensile.  </w:t>
       </w:r>
     </w:p>
     <w:p>
@@ -586,19 +541,32 @@
     <w:p>
       <w:pPr>
         <w:ind w:left="-5" w:right="0"/>
-      </w:pPr>
-      <w:r>
-        <w:t>Un utente può registrarsi memorizzando i propri dati anagrafici, l’indirizzo di spedizione e la carta di credito (numero, data scadenz</w:t>
-      </w:r>
-      <w:r>
-        <w:t xml:space="preserve">a, codice </w:t>
+        <w:rPr>
+          <w:strike/>
+          <w:color w:val="70AD47" w:themeColor="accent6"/>
+        </w:rPr>
+      </w:pPr>
+      <w:r>
+        <w:rPr>
+          <w:strike/>
+          <w:color w:val="70AD47" w:themeColor="accent6"/>
+        </w:rPr>
+        <w:t xml:space="preserve">Un utente può registrarsi memorizzando i propri dati anagrafici, l’indirizzo di spedizione e la carta di credito (numero, data scadenza, codice </w:t>
       </w:r>
       <w:proofErr w:type="gramStart"/>
       <w:r>
+        <w:rPr>
+          <w:strike/>
+          <w:color w:val="70AD47" w:themeColor="accent6"/>
+        </w:rPr>
         <w:t>di  tre</w:t>
       </w:r>
       <w:proofErr w:type="gramEnd"/>
       <w:r>
+        <w:rPr>
+          <w:strike/>
+          <w:color w:val="70AD47" w:themeColor="accent6"/>
+        </w:rPr>
         <w:t xml:space="preserve"> cifre e intestatario).  </w:t>
       </w:r>
     </w:p>
@@ -615,13 +583,17 @@
     <w:p>
       <w:pPr>
         <w:ind w:left="-5" w:right="0"/>
-      </w:pPr>
-      <w:r>
-        <w:rPr>
-          <w:strike/>
-          <w:color w:val="70AD47" w:themeColor="accent6"/>
-        </w:rPr>
-        <w:t xml:space="preserve">Un utente anonimo può visionare il catalogo offerto dal gestore, effettuando un semplice </w:t>
+        <w:rPr>
+          <w:strike/>
+          <w:color w:val="70AD47" w:themeColor="accent6"/>
+        </w:rPr>
+      </w:pPr>
+      <w:r>
+        <w:rPr>
+          <w:strike/>
+          <w:color w:val="70AD47" w:themeColor="accent6"/>
+        </w:rPr>
+        <w:t>Un utente anonimo può visionare il catalogo offerto dal gestore, effettuando un semplice browsing per categoria, oppure specificando un prodotto (anche parzialmente specificato): per esempio il nome di un autore (“Umberto Eco”, “Eco”) o di un attore (“Robert De Niro”, “De Niro”) o una canzone (“Lucy in the sky with diamonds”, “Lucy in the sky”), un videogioco (“</w:t>
       </w:r>
       <w:proofErr w:type="spellStart"/>
       <w:r>
@@ -629,7 +601,7 @@
           <w:strike/>
           <w:color w:val="70AD47" w:themeColor="accent6"/>
         </w:rPr>
-        <w:t>browsing</w:t>
+        <w:t>Civilization</w:t>
       </w:r>
       <w:proofErr w:type="spellEnd"/>
       <w:r>
@@ -637,14 +609,7 @@
           <w:strike/>
           <w:color w:val="70AD47" w:themeColor="accent6"/>
         </w:rPr>
-        <w:t xml:space="preserve"> per categoria, oppure specificando un prodotto (anche parzialmente specificato): per esempio il nome di un autore</w:t>
-      </w:r>
-      <w:r>
-        <w:rPr>
-          <w:strike/>
-          <w:color w:val="70AD47" w:themeColor="accent6"/>
-        </w:rPr>
-        <w:t xml:space="preserve"> (“Umberto Eco”, “Eco”) o di un attore (“Robert De Niro”, “De Niro”) o una canzone (“Lucy in the </w:t>
+        <w:t xml:space="preserve"> IV” o “</w:t>
       </w:r>
       <w:proofErr w:type="spellStart"/>
       <w:r>
@@ -652,7 +617,7 @@
           <w:strike/>
           <w:color w:val="70AD47" w:themeColor="accent6"/>
         </w:rPr>
-        <w:t>sky</w:t>
+        <w:t>Civilization</w:t>
       </w:r>
       <w:proofErr w:type="spellEnd"/>
       <w:r>
@@ -660,95 +625,20 @@
           <w:strike/>
           <w:color w:val="70AD47" w:themeColor="accent6"/>
         </w:rPr>
-        <w:t xml:space="preserve"> with </w:t>
-      </w:r>
-      <w:proofErr w:type="spellStart"/>
-      <w:r>
-        <w:rPr>
-          <w:strike/>
-          <w:color w:val="70AD47" w:themeColor="accent6"/>
-        </w:rPr>
-        <w:t>diamonds</w:t>
-      </w:r>
-      <w:proofErr w:type="spellEnd"/>
-      <w:r>
-        <w:rPr>
-          <w:strike/>
-          <w:color w:val="70AD47" w:themeColor="accent6"/>
-        </w:rPr>
-        <w:t xml:space="preserve">”, “Lucy in the </w:t>
-      </w:r>
-      <w:proofErr w:type="spellStart"/>
-      <w:r>
-        <w:rPr>
-          <w:strike/>
-          <w:color w:val="70AD47" w:themeColor="accent6"/>
-        </w:rPr>
-        <w:t>sky</w:t>
-      </w:r>
-      <w:proofErr w:type="spellEnd"/>
-      <w:r>
-        <w:rPr>
-          <w:strike/>
-          <w:color w:val="70AD47" w:themeColor="accent6"/>
-        </w:rPr>
-        <w:t>”), un videogioco (“</w:t>
-      </w:r>
-      <w:proofErr w:type="spellStart"/>
-      <w:r>
-        <w:rPr>
-          <w:strike/>
-          <w:color w:val="70AD47" w:themeColor="accent6"/>
-        </w:rPr>
-        <w:t>Civilization</w:t>
-      </w:r>
-      <w:proofErr w:type="spellEnd"/>
-      <w:r>
-        <w:rPr>
-          <w:strike/>
-          <w:color w:val="70AD47" w:themeColor="accent6"/>
-        </w:rPr>
-        <w:t xml:space="preserve"> IV” o “</w:t>
-      </w:r>
-      <w:proofErr w:type="spellStart"/>
-      <w:r>
-        <w:rPr>
-          <w:strike/>
-          <w:color w:val="70AD47" w:themeColor="accent6"/>
-        </w:rPr>
-        <w:t>Civilization</w:t>
-      </w:r>
-      <w:proofErr w:type="spellEnd"/>
-      <w:r>
-        <w:rPr>
-          <w:strike/>
-          <w:color w:val="70AD47" w:themeColor="accent6"/>
-        </w:rPr>
-        <w:t xml:space="preserve">” per considerare le versioni I, II, III, ecc.) o il personaggio di un </w:t>
-      </w:r>
-      <w:r>
-        <w:rPr>
-          <w:strike/>
-          <w:color w:val="70AD47" w:themeColor="accent6"/>
-        </w:rPr>
-        <w:t>fumetto (“Spiderman” oppure “Spider”).</w:t>
-      </w:r>
-      <w:r>
-        <w:rPr>
-          <w:color w:val="70AD47" w:themeColor="accent6"/>
-        </w:rPr>
-        <w:t xml:space="preserve"> </w:t>
-      </w:r>
-      <w:r>
-        <w:t xml:space="preserve">La ricerca può essere raffinata per “prezzo: crescente”, “prezzo: decrescente”, “media recensioni clienti” </w:t>
-      </w:r>
-      <w:proofErr w:type="gramStart"/>
-      <w:r>
-        <w:t>e “</w:t>
-      </w:r>
-      <w:proofErr w:type="gramEnd"/>
-      <w:r>
-        <w:t xml:space="preserve">Ultimi arrivi”.  </w:t>
+        <w:t>” per considerare le versioni I, II, III, ecc.) o il personaggio di un fumetto (“Spiderman” oppure “Spider”).</w:t>
+      </w:r>
+      <w:r>
+        <w:rPr>
+          <w:color w:val="70AD47" w:themeColor="accent6"/>
+        </w:rPr>
+        <w:t xml:space="preserve"> </w:t>
+      </w:r>
+      <w:r>
+        <w:rPr>
+          <w:strike/>
+          <w:color w:val="70AD47" w:themeColor="accent6"/>
+        </w:rPr>
+        <w:t xml:space="preserve">La ricerca può essere raffinata per “prezzo: crescente”, “prezzo: decrescente”, “media recensioni clienti” e “Ultimi arrivi”.  </w:t>
       </w:r>
     </w:p>
     <w:p>
@@ -756,8 +646,16 @@
         <w:spacing w:after="0" w:line="259" w:lineRule="auto"/>
         <w:ind w:left="0" w:right="0" w:firstLine="0"/>
         <w:jc w:val="left"/>
-      </w:pPr>
-      <w:r>
+        <w:rPr>
+          <w:strike/>
+          <w:color w:val="70AD47" w:themeColor="accent6"/>
+        </w:rPr>
+      </w:pPr>
+      <w:r>
+        <w:rPr>
+          <w:strike/>
+          <w:color w:val="70AD47" w:themeColor="accent6"/>
+        </w:rPr>
         <w:t xml:space="preserve"> </w:t>
       </w:r>
     </w:p>
@@ -765,22 +663,13 @@
       <w:pPr>
         <w:ind w:left="-5" w:right="0"/>
       </w:pPr>
-      <w:bookmarkStart w:id="0" w:name="_GoBack"/>
-      <w:r>
-        <w:rPr>
-          <w:strike/>
-          <w:color w:val="70AD47" w:themeColor="accent6"/>
-        </w:rPr>
-        <w:t>Una volta che l’utente accede a un articolo, deve poter visionare le recensioni di altr</w:t>
-      </w:r>
-      <w:r>
-        <w:rPr>
-          <w:strike/>
-          <w:color w:val="70AD47" w:themeColor="accent6"/>
-        </w:rPr>
-        <w:t>i clienti (una recensione ha da 1 a 4 stelle e un</w:t>
-      </w:r>
-      <w:bookmarkEnd w:id="0"/>
+      <w:r>
+        <w:rPr>
+          <w:strike/>
+          <w:color w:val="70AD47" w:themeColor="accent6"/>
+        </w:rPr>
+        <w:t>Una volta che l’utente accede a un articolo, deve poter visionare le recensioni di altri clienti (una recensione ha da 1 a 4 stelle e un</w:t>
+      </w:r>
       <w:r>
         <w:t xml:space="preserve"> testo obbligatorio di lunghezza finita, minimo 80 caratteri e massimo 512). Se lo desidera, deve poter ordinare le recensioni per </w:t>
       </w:r>
@@ -791,10 +680,7 @@
         <w:t>stelle</w:t>
       </w:r>
       <w:r>
-        <w:t xml:space="preserve"> sia in ordine crescente che decrescente. Allo stesso modo, l’utente p</w:t>
-      </w:r>
-      <w:r>
-        <w:t xml:space="preserve">uò ordinare (crescente/decrescente) gli articoli risultanti dalla ricerca per prezzo o nome. </w:t>
+        <w:t xml:space="preserve"> sia in ordine crescente che decrescente. Allo stesso modo, l’utente può ordinare (crescente/decrescente) gli articoli risultanti dalla ricerca per prezzo o nome. </w:t>
       </w:r>
     </w:p>
     <w:p>
@@ -810,11 +696,21 @@
     <w:p>
       <w:pPr>
         <w:ind w:left="-5" w:right="0"/>
-      </w:pPr>
-      <w:r>
+        <w:rPr>
+          <w:strike/>
+          <w:color w:val="70AD47" w:themeColor="accent6"/>
+        </w:rPr>
+      </w:pPr>
+      <w:bookmarkStart w:id="0" w:name="_GoBack"/>
+      <w:r>
+        <w:rPr>
+          <w:strike/>
+          <w:color w:val="70AD47" w:themeColor="accent6"/>
+        </w:rPr>
         <w:t xml:space="preserve">Per effettuare l’acquisto di un prodotto, l’utente deve essere registrato.  </w:t>
       </w:r>
     </w:p>
+    <w:bookmarkEnd w:id="0"/>
     <w:p>
       <w:pPr>
         <w:spacing w:after="0" w:line="259" w:lineRule="auto"/>
@@ -830,10 +726,7 @@
         <w:ind w:left="-5" w:right="0"/>
       </w:pPr>
       <w:r>
-        <w:t>Un utente registrato può lasciare una recensione su di un prodotto se lo desidera</w:t>
-      </w:r>
-      <w:r>
-        <w:t xml:space="preserve"> (non si controlla se l’utente ha acquistato l’articolo o meno). </w:t>
+        <w:t xml:space="preserve">Un utente registrato può lasciare una recensione su di un prodotto se lo desidera (non si controlla se l’utente ha acquistato l’articolo o meno). </w:t>
       </w:r>
     </w:p>
     <w:p>
@@ -859,10 +752,7 @@
       </w:r>
       <w:proofErr w:type="spellEnd"/>
       <w:r>
-        <w:t xml:space="preserve">, Bootstrap, …) e server/side (PHP, …) </w:t>
-      </w:r>
-      <w:r>
-        <w:t xml:space="preserve">viste a lezione, tenendo presente che la parte di amministrazione deve essere sviluppata con tecnologia J2EE.  </w:t>
+        <w:t xml:space="preserve">, Bootstrap, …) e server/side (PHP, …) viste a lezione, tenendo presente che la parte di amministrazione deve essere sviluppata con tecnologia J2EE.  </w:t>
       </w:r>
     </w:p>
     <w:p>
@@ -911,10 +801,7 @@
         <w:ind w:right="0" w:hanging="230"/>
       </w:pPr>
       <w:r>
-        <w:t xml:space="preserve">strutturazione </w:t>
-      </w:r>
-      <w:r>
-        <w:t xml:space="preserve">delle pagine secondo lo standard di separazione contenuto/presentazione  </w:t>
+        <w:t xml:space="preserve">strutturazione delle pagine secondo lo standard di separazione contenuto/presentazione  </w:t>
       </w:r>
     </w:p>
     <w:p>
@@ -965,10 +852,7 @@
         <w:ind w:right="0" w:hanging="230"/>
       </w:pPr>
       <w:r>
-        <w:t>adeguatezza delle operazioni pre</w:t>
-      </w:r>
-      <w:r>
-        <w:t xml:space="preserve">viste rispetto allo schema dati ed ai requisiti. </w:t>
+        <w:t xml:space="preserve">adeguatezza delle operazioni previste rispetto allo schema dati ed ai requisiti. </w:t>
       </w:r>
     </w:p>
     <w:p>
@@ -1014,15 +898,7 @@
       </w:r>
       <w:proofErr w:type="gramEnd"/>
       <w:r>
-        <w:t xml:space="preserve"> possibile fare uso dei </w:t>
-      </w:r>
-      <w:proofErr w:type="spellStart"/>
-      <w:r>
-        <w:t>framework</w:t>
-      </w:r>
-      <w:proofErr w:type="spellEnd"/>
-      <w:r>
-        <w:t xml:space="preserve"> visti a lezione.  </w:t>
+        <w:t xml:space="preserve"> possibile fare uso dei framework visti a lezione.  </w:t>
       </w:r>
     </w:p>
     <w:p>
@@ -1050,7 +926,7 @@
 </file>
 
 <file path=word/endnotes.xml><?xml version="1.0" encoding="utf-8"?>
-<w:endnotes xmlns:wpc="http://schemas.microsoft.com/office/word/2010/wordprocessingCanvas" xmlns:cx="http://schemas.microsoft.com/office/drawing/2014/chartex" xmlns:mc="http://schemas.openxmlformats.org/markup-compatibility/2006" xmlns:o="urn:schemas-microsoft-com:office:office" xmlns:r="http://schemas.openxmlformats.org/officeDocument/2006/relationships" xmlns:m="http://schemas.openxmlformats.org/officeDocument/2006/math" xmlns:v="urn:schemas-microsoft-com:vml" xmlns:wp14="http://schemas.microsoft.com/office/word/2010/wordprocessingDrawing" xmlns:wp="http://schemas.openxmlformats.org/drawingml/2006/wordprocessingDrawing" xmlns:w10="urn:schemas-microsoft-com:office:word" xmlns:w="http://schemas.openxmlformats.org/wordprocessingml/2006/main" xmlns:w14="http://schemas.microsoft.com/office/word/2010/wordml" xmlns:w15="http://schemas.microsoft.com/office/word/2012/wordml" xmlns:w16se="http://schemas.microsoft.com/office/word/2015/wordml/symex" xmlns:wpg="http://schemas.microsoft.com/office/word/2010/wordprocessingGroup" xmlns:wpi="http://schemas.microsoft.com/office/word/2010/wordprocessingInk" xmlns:wne="http://schemas.microsoft.com/office/word/2006/wordml" xmlns:wps="http://schemas.microsoft.com/office/word/2010/wordprocessingShape" mc:Ignorable="w14 w15 w16se wp14">
+<w:endnotes xmlns:wpc="http://schemas.microsoft.com/office/word/2010/wordprocessingCanvas" xmlns:cx="http://schemas.microsoft.com/office/drawing/2014/chartex" xmlns:cx1="http://schemas.microsoft.com/office/drawing/2015/9/8/chartex" xmlns:cx2="http://schemas.microsoft.com/office/drawing/2015/10/21/chartex" xmlns:cx3="http://schemas.microsoft.com/office/drawing/2016/5/9/chartex" xmlns:cx4="http://schemas.microsoft.com/office/drawing/2016/5/10/chartex" xmlns:cx5="http://schemas.microsoft.com/office/drawing/2016/5/11/chartex" xmlns:cx6="http://schemas.microsoft.com/office/drawing/2016/5/12/chartex" xmlns:cx7="http://schemas.microsoft.com/office/drawing/2016/5/13/chartex" xmlns:cx8="http://schemas.microsoft.com/office/drawing/2016/5/14/chartex" xmlns:mc="http://schemas.openxmlformats.org/markup-compatibility/2006" xmlns:aink="http://schemas.microsoft.com/office/drawing/2016/ink" xmlns:am3d="http://schemas.microsoft.com/office/drawing/2017/model3d" xmlns:o="urn:schemas-microsoft-com:office:office" xmlns:r="http://schemas.openxmlformats.org/officeDocument/2006/relationships" xmlns:m="http://schemas.openxmlformats.org/officeDocument/2006/math" xmlns:v="urn:schemas-microsoft-com:vml" xmlns:wp14="http://schemas.microsoft.com/office/word/2010/wordprocessingDrawing" xmlns:wp="http://schemas.openxmlformats.org/drawingml/2006/wordprocessingDrawing" xmlns:w10="urn:schemas-microsoft-com:office:word" xmlns:w="http://schemas.openxmlformats.org/wordprocessingml/2006/main" xmlns:w14="http://schemas.microsoft.com/office/word/2010/wordml" xmlns:w15="http://schemas.microsoft.com/office/word/2012/wordml" xmlns:w16cid="http://schemas.microsoft.com/office/word/2016/wordml/cid" xmlns:w16se="http://schemas.microsoft.com/office/word/2015/wordml/symex" xmlns:wpg="http://schemas.microsoft.com/office/word/2010/wordprocessingGroup" xmlns:wpi="http://schemas.microsoft.com/office/word/2010/wordprocessingInk" xmlns:wne="http://schemas.microsoft.com/office/word/2006/wordml" xmlns:wps="http://schemas.microsoft.com/office/word/2010/wordprocessingShape" mc:Ignorable="w14 w15 w16se w16cid wp14">
   <w:endnote w:type="separator" w:id="-1">
     <w:p>
       <w:pPr>
@@ -1075,7 +951,7 @@
 </file>
 
 <file path=word/footer1.xml><?xml version="1.0" encoding="utf-8"?>
-<w:ftr xmlns:wpc="http://schemas.microsoft.com/office/word/2010/wordprocessingCanvas" xmlns:cx="http://schemas.microsoft.com/office/drawing/2014/chartex" xmlns:mc="http://schemas.openxmlformats.org/markup-compatibility/2006" xmlns:o="urn:schemas-microsoft-com:office:office" xmlns:r="http://schemas.openxmlformats.org/officeDocument/2006/relationships" xmlns:m="http://schemas.openxmlformats.org/officeDocument/2006/math" xmlns:v="urn:schemas-microsoft-com:vml" xmlns:wp14="http://schemas.microsoft.com/office/word/2010/wordprocessingDrawing" xmlns:wp="http://schemas.openxmlformats.org/drawingml/2006/wordprocessingDrawing" xmlns:w10="urn:schemas-microsoft-com:office:word" xmlns:w="http://schemas.openxmlformats.org/wordprocessingml/2006/main" xmlns:w14="http://schemas.microsoft.com/office/word/2010/wordml" xmlns:w15="http://schemas.microsoft.com/office/word/2012/wordml" xmlns:w16se="http://schemas.microsoft.com/office/word/2015/wordml/symex" xmlns:wpg="http://schemas.microsoft.com/office/word/2010/wordprocessingGroup" xmlns:wpi="http://schemas.microsoft.com/office/word/2010/wordprocessingInk" xmlns:wne="http://schemas.microsoft.com/office/word/2006/wordml" xmlns:wps="http://schemas.microsoft.com/office/word/2010/wordprocessingShape" mc:Ignorable="w14 w15 w16se wp14">
+<w:ftr xmlns:wpc="http://schemas.microsoft.com/office/word/2010/wordprocessingCanvas" xmlns:cx="http://schemas.microsoft.com/office/drawing/2014/chartex" xmlns:cx1="http://schemas.microsoft.com/office/drawing/2015/9/8/chartex" xmlns:cx2="http://schemas.microsoft.com/office/drawing/2015/10/21/chartex" xmlns:cx3="http://schemas.microsoft.com/office/drawing/2016/5/9/chartex" xmlns:cx4="http://schemas.microsoft.com/office/drawing/2016/5/10/chartex" xmlns:cx5="http://schemas.microsoft.com/office/drawing/2016/5/11/chartex" xmlns:cx6="http://schemas.microsoft.com/office/drawing/2016/5/12/chartex" xmlns:cx7="http://schemas.microsoft.com/office/drawing/2016/5/13/chartex" xmlns:cx8="http://schemas.microsoft.com/office/drawing/2016/5/14/chartex" xmlns:mc="http://schemas.openxmlformats.org/markup-compatibility/2006" xmlns:aink="http://schemas.microsoft.com/office/drawing/2016/ink" xmlns:am3d="http://schemas.microsoft.com/office/drawing/2017/model3d" xmlns:o="urn:schemas-microsoft-com:office:office" xmlns:r="http://schemas.openxmlformats.org/officeDocument/2006/relationships" xmlns:m="http://schemas.openxmlformats.org/officeDocument/2006/math" xmlns:v="urn:schemas-microsoft-com:vml" xmlns:wp14="http://schemas.microsoft.com/office/word/2010/wordprocessingDrawing" xmlns:wp="http://schemas.openxmlformats.org/drawingml/2006/wordprocessingDrawing" xmlns:w10="urn:schemas-microsoft-com:office:word" xmlns:w="http://schemas.openxmlformats.org/wordprocessingml/2006/main" xmlns:w14="http://schemas.microsoft.com/office/word/2010/wordml" xmlns:w15="http://schemas.microsoft.com/office/word/2012/wordml" xmlns:w16cid="http://schemas.microsoft.com/office/word/2016/wordml/cid" xmlns:w16se="http://schemas.microsoft.com/office/word/2015/wordml/symex" xmlns:wpg="http://schemas.microsoft.com/office/word/2010/wordprocessingGroup" xmlns:wpi="http://schemas.microsoft.com/office/word/2010/wordprocessingInk" xmlns:wne="http://schemas.microsoft.com/office/word/2006/wordml" xmlns:wps="http://schemas.microsoft.com/office/word/2010/wordprocessingShape" mc:Ignorable="w14 w15 w16se w16cid wp14">
   <w:p>
     <w:pPr>
       <w:spacing w:after="0" w:line="259" w:lineRule="auto"/>
@@ -1131,7 +1007,7 @@
 </file>
 
 <file path=word/footer2.xml><?xml version="1.0" encoding="utf-8"?>
-<w:ftr xmlns:wpc="http://schemas.microsoft.com/office/word/2010/wordprocessingCanvas" xmlns:cx="http://schemas.microsoft.com/office/drawing/2014/chartex" xmlns:mc="http://schemas.openxmlformats.org/markup-compatibility/2006" xmlns:o="urn:schemas-microsoft-com:office:office" xmlns:r="http://schemas.openxmlformats.org/officeDocument/2006/relationships" xmlns:m="http://schemas.openxmlformats.org/officeDocument/2006/math" xmlns:v="urn:schemas-microsoft-com:vml" xmlns:wp14="http://schemas.microsoft.com/office/word/2010/wordprocessingDrawing" xmlns:wp="http://schemas.openxmlformats.org/drawingml/2006/wordprocessingDrawing" xmlns:w10="urn:schemas-microsoft-com:office:word" xmlns:w="http://schemas.openxmlformats.org/wordprocessingml/2006/main" xmlns:w14="http://schemas.microsoft.com/office/word/2010/wordml" xmlns:w15="http://schemas.microsoft.com/office/word/2012/wordml" xmlns:w16se="http://schemas.microsoft.com/office/word/2015/wordml/symex" xmlns:wpg="http://schemas.microsoft.com/office/word/2010/wordprocessingGroup" xmlns:wpi="http://schemas.microsoft.com/office/word/2010/wordprocessingInk" xmlns:wne="http://schemas.microsoft.com/office/word/2006/wordml" xmlns:wps="http://schemas.microsoft.com/office/word/2010/wordprocessingShape" mc:Ignorable="w14 w15 w16se wp14">
+<w:ftr xmlns:wpc="http://schemas.microsoft.com/office/word/2010/wordprocessingCanvas" xmlns:cx="http://schemas.microsoft.com/office/drawing/2014/chartex" xmlns:cx1="http://schemas.microsoft.com/office/drawing/2015/9/8/chartex" xmlns:cx2="http://schemas.microsoft.com/office/drawing/2015/10/21/chartex" xmlns:cx3="http://schemas.microsoft.com/office/drawing/2016/5/9/chartex" xmlns:cx4="http://schemas.microsoft.com/office/drawing/2016/5/10/chartex" xmlns:cx5="http://schemas.microsoft.com/office/drawing/2016/5/11/chartex" xmlns:cx6="http://schemas.microsoft.com/office/drawing/2016/5/12/chartex" xmlns:cx7="http://schemas.microsoft.com/office/drawing/2016/5/13/chartex" xmlns:cx8="http://schemas.microsoft.com/office/drawing/2016/5/14/chartex" xmlns:mc="http://schemas.openxmlformats.org/markup-compatibility/2006" xmlns:aink="http://schemas.microsoft.com/office/drawing/2016/ink" xmlns:am3d="http://schemas.microsoft.com/office/drawing/2017/model3d" xmlns:o="urn:schemas-microsoft-com:office:office" xmlns:r="http://schemas.openxmlformats.org/officeDocument/2006/relationships" xmlns:m="http://schemas.openxmlformats.org/officeDocument/2006/math" xmlns:v="urn:schemas-microsoft-com:vml" xmlns:wp14="http://schemas.microsoft.com/office/word/2010/wordprocessingDrawing" xmlns:wp="http://schemas.openxmlformats.org/drawingml/2006/wordprocessingDrawing" xmlns:w10="urn:schemas-microsoft-com:office:word" xmlns:w="http://schemas.openxmlformats.org/wordprocessingml/2006/main" xmlns:w14="http://schemas.microsoft.com/office/word/2010/wordml" xmlns:w15="http://schemas.microsoft.com/office/word/2012/wordml" xmlns:w16cid="http://schemas.microsoft.com/office/word/2016/wordml/cid" xmlns:w16se="http://schemas.microsoft.com/office/word/2015/wordml/symex" xmlns:wpg="http://schemas.microsoft.com/office/word/2010/wordprocessingGroup" xmlns:wpi="http://schemas.microsoft.com/office/word/2010/wordprocessingInk" xmlns:wne="http://schemas.microsoft.com/office/word/2006/wordml" xmlns:wps="http://schemas.microsoft.com/office/word/2010/wordprocessingShape" mc:Ignorable="w14 w15 w16se w16cid wp14">
   <w:p>
     <w:pPr>
       <w:spacing w:after="0" w:line="259" w:lineRule="auto"/>
@@ -1188,7 +1064,7 @@
 </file>
 
 <file path=word/footer3.xml><?xml version="1.0" encoding="utf-8"?>
-<w:ftr xmlns:wpc="http://schemas.microsoft.com/office/word/2010/wordprocessingCanvas" xmlns:cx="http://schemas.microsoft.com/office/drawing/2014/chartex" xmlns:mc="http://schemas.openxmlformats.org/markup-compatibility/2006" xmlns:o="urn:schemas-microsoft-com:office:office" xmlns:r="http://schemas.openxmlformats.org/officeDocument/2006/relationships" xmlns:m="http://schemas.openxmlformats.org/officeDocument/2006/math" xmlns:v="urn:schemas-microsoft-com:vml" xmlns:wp14="http://schemas.microsoft.com/office/word/2010/wordprocessingDrawing" xmlns:wp="http://schemas.openxmlformats.org/drawingml/2006/wordprocessingDrawing" xmlns:w10="urn:schemas-microsoft-com:office:word" xmlns:w="http://schemas.openxmlformats.org/wordprocessingml/2006/main" xmlns:w14="http://schemas.microsoft.com/office/word/2010/wordml" xmlns:w15="http://schemas.microsoft.com/office/word/2012/wordml" xmlns:w16se="http://schemas.microsoft.com/office/word/2015/wordml/symex" xmlns:wpg="http://schemas.microsoft.com/office/word/2010/wordprocessingGroup" xmlns:wpi="http://schemas.microsoft.com/office/word/2010/wordprocessingInk" xmlns:wne="http://schemas.microsoft.com/office/word/2006/wordml" xmlns:wps="http://schemas.microsoft.com/office/word/2010/wordprocessingShape" mc:Ignorable="w14 w15 w16se wp14">
+<w:ftr xmlns:wpc="http://schemas.microsoft.com/office/word/2010/wordprocessingCanvas" xmlns:cx="http://schemas.microsoft.com/office/drawing/2014/chartex" xmlns:cx1="http://schemas.microsoft.com/office/drawing/2015/9/8/chartex" xmlns:cx2="http://schemas.microsoft.com/office/drawing/2015/10/21/chartex" xmlns:cx3="http://schemas.microsoft.com/office/drawing/2016/5/9/chartex" xmlns:cx4="http://schemas.microsoft.com/office/drawing/2016/5/10/chartex" xmlns:cx5="http://schemas.microsoft.com/office/drawing/2016/5/11/chartex" xmlns:cx6="http://schemas.microsoft.com/office/drawing/2016/5/12/chartex" xmlns:cx7="http://schemas.microsoft.com/office/drawing/2016/5/13/chartex" xmlns:cx8="http://schemas.microsoft.com/office/drawing/2016/5/14/chartex" xmlns:mc="http://schemas.openxmlformats.org/markup-compatibility/2006" xmlns:aink="http://schemas.microsoft.com/office/drawing/2016/ink" xmlns:am3d="http://schemas.microsoft.com/office/drawing/2017/model3d" xmlns:o="urn:schemas-microsoft-com:office:office" xmlns:r="http://schemas.openxmlformats.org/officeDocument/2006/relationships" xmlns:m="http://schemas.openxmlformats.org/officeDocument/2006/math" xmlns:v="urn:schemas-microsoft-com:vml" xmlns:wp14="http://schemas.microsoft.com/office/word/2010/wordprocessingDrawing" xmlns:wp="http://schemas.openxmlformats.org/drawingml/2006/wordprocessingDrawing" xmlns:w10="urn:schemas-microsoft-com:office:word" xmlns:w="http://schemas.openxmlformats.org/wordprocessingml/2006/main" xmlns:w14="http://schemas.microsoft.com/office/word/2010/wordml" xmlns:w15="http://schemas.microsoft.com/office/word/2012/wordml" xmlns:w16cid="http://schemas.microsoft.com/office/word/2016/wordml/cid" xmlns:w16se="http://schemas.microsoft.com/office/word/2015/wordml/symex" xmlns:wpg="http://schemas.microsoft.com/office/word/2010/wordprocessingGroup" xmlns:wpi="http://schemas.microsoft.com/office/word/2010/wordprocessingInk" xmlns:wne="http://schemas.microsoft.com/office/word/2006/wordml" xmlns:wps="http://schemas.microsoft.com/office/word/2010/wordprocessingShape" mc:Ignorable="w14 w15 w16se w16cid wp14">
   <w:p>
     <w:pPr>
       <w:spacing w:after="0" w:line="259" w:lineRule="auto"/>
@@ -1244,7 +1120,7 @@
 </file>
 
 <file path=word/footnotes.xml><?xml version="1.0" encoding="utf-8"?>
-<w:footnotes xmlns:wpc="http://schemas.microsoft.com/office/word/2010/wordprocessingCanvas" xmlns:cx="http://schemas.microsoft.com/office/drawing/2014/chartex" xmlns:mc="http://schemas.openxmlformats.org/markup-compatibility/2006" xmlns:o="urn:schemas-microsoft-com:office:office" xmlns:r="http://schemas.openxmlformats.org/officeDocument/2006/relationships" xmlns:m="http://schemas.openxmlformats.org/officeDocument/2006/math" xmlns:v="urn:schemas-microsoft-com:vml" xmlns:wp14="http://schemas.microsoft.com/office/word/2010/wordprocessingDrawing" xmlns:wp="http://schemas.openxmlformats.org/drawingml/2006/wordprocessingDrawing" xmlns:w10="urn:schemas-microsoft-com:office:word" xmlns:w="http://schemas.openxmlformats.org/wordprocessingml/2006/main" xmlns:w14="http://schemas.microsoft.com/office/word/2010/wordml" xmlns:w15="http://schemas.microsoft.com/office/word/2012/wordml" xmlns:w16se="http://schemas.microsoft.com/office/word/2015/wordml/symex" xmlns:wpg="http://schemas.microsoft.com/office/word/2010/wordprocessingGroup" xmlns:wpi="http://schemas.microsoft.com/office/word/2010/wordprocessingInk" xmlns:wne="http://schemas.microsoft.com/office/word/2006/wordml" xmlns:wps="http://schemas.microsoft.com/office/word/2010/wordprocessingShape" mc:Ignorable="w14 w15 w16se wp14">
+<w:footnotes xmlns:wpc="http://schemas.microsoft.com/office/word/2010/wordprocessingCanvas" xmlns:cx="http://schemas.microsoft.com/office/drawing/2014/chartex" xmlns:cx1="http://schemas.microsoft.com/office/drawing/2015/9/8/chartex" xmlns:cx2="http://schemas.microsoft.com/office/drawing/2015/10/21/chartex" xmlns:cx3="http://schemas.microsoft.com/office/drawing/2016/5/9/chartex" xmlns:cx4="http://schemas.microsoft.com/office/drawing/2016/5/10/chartex" xmlns:cx5="http://schemas.microsoft.com/office/drawing/2016/5/11/chartex" xmlns:cx6="http://schemas.microsoft.com/office/drawing/2016/5/12/chartex" xmlns:cx7="http://schemas.microsoft.com/office/drawing/2016/5/13/chartex" xmlns:cx8="http://schemas.microsoft.com/office/drawing/2016/5/14/chartex" xmlns:mc="http://schemas.openxmlformats.org/markup-compatibility/2006" xmlns:aink="http://schemas.microsoft.com/office/drawing/2016/ink" xmlns:am3d="http://schemas.microsoft.com/office/drawing/2017/model3d" xmlns:o="urn:schemas-microsoft-com:office:office" xmlns:r="http://schemas.openxmlformats.org/officeDocument/2006/relationships" xmlns:m="http://schemas.openxmlformats.org/officeDocument/2006/math" xmlns:v="urn:schemas-microsoft-com:vml" xmlns:wp14="http://schemas.microsoft.com/office/word/2010/wordprocessingDrawing" xmlns:wp="http://schemas.openxmlformats.org/drawingml/2006/wordprocessingDrawing" xmlns:w10="urn:schemas-microsoft-com:office:word" xmlns:w="http://schemas.openxmlformats.org/wordprocessingml/2006/main" xmlns:w14="http://schemas.microsoft.com/office/word/2010/wordml" xmlns:w15="http://schemas.microsoft.com/office/word/2012/wordml" xmlns:w16cid="http://schemas.microsoft.com/office/word/2016/wordml/cid" xmlns:w16se="http://schemas.microsoft.com/office/word/2015/wordml/symex" xmlns:wpg="http://schemas.microsoft.com/office/word/2010/wordprocessingGroup" xmlns:wpi="http://schemas.microsoft.com/office/word/2010/wordprocessingInk" xmlns:wne="http://schemas.microsoft.com/office/word/2006/wordml" xmlns:wps="http://schemas.microsoft.com/office/word/2010/wordprocessingShape" mc:Ignorable="w14 w15 w16se w16cid wp14">
   <w:footnote w:type="separator" w:id="-1">
     <w:p>
       <w:pPr>
@@ -1269,7 +1145,7 @@
 </file>
 
 <file path=word/numbering.xml><?xml version="1.0" encoding="utf-8"?>
-<w:numbering xmlns:wpc="http://schemas.microsoft.com/office/word/2010/wordprocessingCanvas" xmlns:cx="http://schemas.microsoft.com/office/drawing/2014/chartex" xmlns:mc="http://schemas.openxmlformats.org/markup-compatibility/2006" xmlns:o="urn:schemas-microsoft-com:office:office" xmlns:r="http://schemas.openxmlformats.org/officeDocument/2006/relationships" xmlns:m="http://schemas.openxmlformats.org/officeDocument/2006/math" xmlns:v="urn:schemas-microsoft-com:vml" xmlns:wp14="http://schemas.microsoft.com/office/word/2010/wordprocessingDrawing" xmlns:wp="http://schemas.openxmlformats.org/drawingml/2006/wordprocessingDrawing" xmlns:w10="urn:schemas-microsoft-com:office:word" xmlns:w="http://schemas.openxmlformats.org/wordprocessingml/2006/main" xmlns:w14="http://schemas.microsoft.com/office/word/2010/wordml" xmlns:w15="http://schemas.microsoft.com/office/word/2012/wordml" xmlns:w16se="http://schemas.microsoft.com/office/word/2015/wordml/symex" xmlns:wpg="http://schemas.microsoft.com/office/word/2010/wordprocessingGroup" xmlns:wpi="http://schemas.microsoft.com/office/word/2010/wordprocessingInk" xmlns:wne="http://schemas.microsoft.com/office/word/2006/wordml" xmlns:wps="http://schemas.microsoft.com/office/word/2010/wordprocessingShape" mc:Ignorable="w14 w15 w16se wp14">
+<w:numbering xmlns:wpc="http://schemas.microsoft.com/office/word/2010/wordprocessingCanvas" xmlns:cx="http://schemas.microsoft.com/office/drawing/2014/chartex" xmlns:cx1="http://schemas.microsoft.com/office/drawing/2015/9/8/chartex" xmlns:cx2="http://schemas.microsoft.com/office/drawing/2015/10/21/chartex" xmlns:cx3="http://schemas.microsoft.com/office/drawing/2016/5/9/chartex" xmlns:cx4="http://schemas.microsoft.com/office/drawing/2016/5/10/chartex" xmlns:cx5="http://schemas.microsoft.com/office/drawing/2016/5/11/chartex" xmlns:cx6="http://schemas.microsoft.com/office/drawing/2016/5/12/chartex" xmlns:cx7="http://schemas.microsoft.com/office/drawing/2016/5/13/chartex" xmlns:cx8="http://schemas.microsoft.com/office/drawing/2016/5/14/chartex" xmlns:mc="http://schemas.openxmlformats.org/markup-compatibility/2006" xmlns:aink="http://schemas.microsoft.com/office/drawing/2016/ink" xmlns:am3d="http://schemas.microsoft.com/office/drawing/2017/model3d" xmlns:o="urn:schemas-microsoft-com:office:office" xmlns:r="http://schemas.openxmlformats.org/officeDocument/2006/relationships" xmlns:m="http://schemas.openxmlformats.org/officeDocument/2006/math" xmlns:v="urn:schemas-microsoft-com:vml" xmlns:wp14="http://schemas.microsoft.com/office/word/2010/wordprocessingDrawing" xmlns:wp="http://schemas.openxmlformats.org/drawingml/2006/wordprocessingDrawing" xmlns:w10="urn:schemas-microsoft-com:office:word" xmlns:w="http://schemas.openxmlformats.org/wordprocessingml/2006/main" xmlns:w14="http://schemas.microsoft.com/office/word/2010/wordml" xmlns:w15="http://schemas.microsoft.com/office/word/2012/wordml" xmlns:w16cid="http://schemas.microsoft.com/office/word/2016/wordml/cid" xmlns:w16se="http://schemas.microsoft.com/office/word/2015/wordml/symex" xmlns:wpg="http://schemas.microsoft.com/office/word/2010/wordprocessingGroup" xmlns:wpi="http://schemas.microsoft.com/office/word/2010/wordprocessingInk" xmlns:wne="http://schemas.microsoft.com/office/word/2006/wordml" xmlns:wps="http://schemas.microsoft.com/office/word/2010/wordprocessingShape" mc:Ignorable="w14 w15 w16se w16cid wp14">
   <w:abstractNum w:abstractNumId="0" w15:restartNumberingAfterBreak="0">
     <w:nsid w:val="05182CA6"/>
     <w:multiLevelType w:val="hybridMultilevel"/>
@@ -1919,7 +1795,7 @@
 </file>
 
 <file path=word/styles.xml><?xml version="1.0" encoding="utf-8"?>
-<w:styles xmlns:mc="http://schemas.openxmlformats.org/markup-compatibility/2006" xmlns:r="http://schemas.openxmlformats.org/officeDocument/2006/relationships" xmlns:w="http://schemas.openxmlformats.org/wordprocessingml/2006/main" xmlns:w14="http://schemas.microsoft.com/office/word/2010/wordml" xmlns:w15="http://schemas.microsoft.com/office/word/2012/wordml" xmlns:w16se="http://schemas.microsoft.com/office/word/2015/wordml/symex" mc:Ignorable="w14 w15 w16se">
+<w:styles xmlns:mc="http://schemas.openxmlformats.org/markup-compatibility/2006" xmlns:r="http://schemas.openxmlformats.org/officeDocument/2006/relationships" xmlns:w="http://schemas.openxmlformats.org/wordprocessingml/2006/main" xmlns:w14="http://schemas.microsoft.com/office/word/2010/wordml" xmlns:w15="http://schemas.microsoft.com/office/word/2012/wordml" xmlns:w16cid="http://schemas.microsoft.com/office/word/2016/wordml/cid" xmlns:w16se="http://schemas.microsoft.com/office/word/2015/wordml/symex" mc:Ignorable="w14 w15 w16se w16cid">
   <w:docDefaults>
     <w:rPrDefault>
       <w:rPr>
@@ -1935,7 +1811,7 @@
       </w:pPr>
     </w:pPrDefault>
   </w:docDefaults>
-  <w:latentStyles w:defLockedState="0" w:defUIPriority="99" w:defSemiHidden="0" w:defUnhideWhenUsed="0" w:defQFormat="0" w:count="371">
+  <w:latentStyles w:defLockedState="0" w:defUIPriority="99" w:defSemiHidden="0" w:defUnhideWhenUsed="0" w:defQFormat="0" w:count="375">
     <w:lsdException w:name="Normal" w:uiPriority="0" w:qFormat="1"/>
     <w:lsdException w:name="heading 1" w:uiPriority="9" w:qFormat="1"/>
     <w:lsdException w:name="heading 2" w:semiHidden="1" w:uiPriority="9" w:unhideWhenUsed="1" w:qFormat="1"/>
@@ -2041,7 +1917,6 @@
     <w:lsdException w:name="HTML Sample" w:semiHidden="1" w:unhideWhenUsed="1"/>
     <w:lsdException w:name="HTML Typewriter" w:semiHidden="1" w:unhideWhenUsed="1"/>
     <w:lsdException w:name="HTML Variable" w:semiHidden="1" w:unhideWhenUsed="1"/>
-    <w:lsdException w:name="Normal Table" w:semiHidden="1" w:unhideWhenUsed="1"/>
     <w:lsdException w:name="annotation subject" w:semiHidden="1" w:unhideWhenUsed="1"/>
     <w:lsdException w:name="No List" w:semiHidden="1" w:unhideWhenUsed="1"/>
     <w:lsdException w:name="Outline List 1" w:semiHidden="1" w:unhideWhenUsed="1"/>
@@ -2085,10 +1960,8 @@
     <w:lsdException w:name="Table Elegant" w:semiHidden="1" w:unhideWhenUsed="1"/>
     <w:lsdException w:name="Table Professional" w:semiHidden="1" w:unhideWhenUsed="1"/>
     <w:lsdException w:name="Table Subtle 1" w:semiHidden="1" w:unhideWhenUsed="1"/>
-    <w:lsdException w:name="Table Subtle 2" w:semiHidden="1" w:unhideWhenUsed="1"/>
     <w:lsdException w:name="Table Web 1" w:semiHidden="1" w:unhideWhenUsed="1"/>
     <w:lsdException w:name="Table Web 2" w:semiHidden="1" w:unhideWhenUsed="1"/>
-    <w:lsdException w:name="Table Web 3" w:semiHidden="1" w:unhideWhenUsed="1"/>
     <w:lsdException w:name="Balloon Text" w:semiHidden="1" w:unhideWhenUsed="1"/>
     <w:lsdException w:name="Table Grid" w:uiPriority="39"/>
     <w:lsdException w:name="Table Theme" w:semiHidden="1" w:unhideWhenUsed="1"/>
@@ -2307,6 +2180,10 @@
     <w:lsdException w:name="List Table 5 Dark Accent 6" w:uiPriority="50"/>
     <w:lsdException w:name="List Table 6 Colorful Accent 6" w:uiPriority="51"/>
     <w:lsdException w:name="List Table 7 Colorful Accent 6" w:uiPriority="52"/>
+    <w:lsdException w:name="Mention" w:semiHidden="1" w:unhideWhenUsed="1"/>
+    <w:lsdException w:name="Smart Hyperlink" w:semiHidden="1" w:unhideWhenUsed="1"/>
+    <w:lsdException w:name="Hashtag" w:semiHidden="1" w:unhideWhenUsed="1"/>
+    <w:lsdException w:name="Unresolved Mention" w:semiHidden="1" w:unhideWhenUsed="1"/>
   </w:latentStyles>
   <w:style w:type="paragraph" w:default="1" w:styleId="Normale">
     <w:name w:val="Normal"/>

</xml_diff>